<commit_message>
updates to fit objects - age cat nf for marriage/cohab, remove olderpartner offset for casual
</commit_message>
<xml_diff>
--- a/old three networks/prep/Ch3_Plan.docx
+++ b/old three networks/prep/Ch3_Plan.docx
@@ -3083,82 +3083,1254 @@
           <w:szCs w:val="22"/>
         </w:rPr>
       </w:pPr>
+    </w:p>
+    <w:p>
+      <w:pPr>
+        <w:ind w:left="360"/>
+        <w:rPr>
+          <w:rFonts w:ascii="Helvetica" w:hAnsi="Helvetica"/>
+          <w:sz w:val="22"/>
+          <w:szCs w:val="22"/>
+        </w:rPr>
+      </w:pPr>
+      <w:proofErr w:type="spellStart"/>
+      <w:proofErr w:type="gramStart"/>
+      <w:r>
+        <w:rPr>
+          <w:rFonts w:ascii="Helvetica" w:hAnsi="Helvetica"/>
+          <w:sz w:val="22"/>
+          <w:szCs w:val="22"/>
+        </w:rPr>
+        <w:t>nodecov</w:t>
+      </w:r>
+      <w:proofErr w:type="spellEnd"/>
+      <w:r>
+        <w:rPr>
+          <w:rFonts w:ascii="Helvetica" w:hAnsi="Helvetica"/>
+          <w:sz w:val="22"/>
+          <w:szCs w:val="22"/>
+        </w:rPr>
+        <w:t>(</w:t>
+      </w:r>
+      <w:proofErr w:type="gramEnd"/>
+      <w:r>
+        <w:rPr>
+          <w:rFonts w:ascii="Helvetica" w:hAnsi="Helvetica"/>
+          <w:sz w:val="22"/>
+          <w:szCs w:val="22"/>
+        </w:rPr>
+        <w:t>~age – shift*(sex==”M”))</w:t>
+      </w:r>
+    </w:p>
+    <w:p>
+      <w:pPr>
+        <w:ind w:left="360"/>
+        <w:rPr>
+          <w:rFonts w:ascii="Helvetica" w:hAnsi="Helvetica"/>
+          <w:sz w:val="22"/>
+          <w:szCs w:val="22"/>
+        </w:rPr>
+      </w:pPr>
+      <w:r>
+        <w:rPr>
+          <w:rFonts w:ascii="Helvetica" w:hAnsi="Helvetica"/>
+          <w:sz w:val="22"/>
+          <w:szCs w:val="22"/>
+        </w:rPr>
+        <w:t xml:space="preserve">and </w:t>
+      </w:r>
+      <w:proofErr w:type="spellStart"/>
+      <w:r>
+        <w:rPr>
+          <w:rFonts w:ascii="Helvetica" w:hAnsi="Helvetica"/>
+          <w:sz w:val="22"/>
+          <w:szCs w:val="22"/>
+        </w:rPr>
+        <w:t>agesquared</w:t>
+      </w:r>
+      <w:proofErr w:type="spellEnd"/>
+      <w:r>
+        <w:rPr>
+          <w:rFonts w:ascii="Helvetica" w:hAnsi="Helvetica"/>
+          <w:sz w:val="22"/>
+          <w:szCs w:val="22"/>
+        </w:rPr>
+        <w:t xml:space="preserve"> </w:t>
+      </w:r>
+    </w:p>
+    <w:p>
+      <w:pPr>
+        <w:ind w:left="360"/>
+        <w:rPr>
+          <w:rFonts w:ascii="Helvetica" w:hAnsi="Helvetica"/>
+          <w:sz w:val="22"/>
+          <w:szCs w:val="22"/>
+        </w:rPr>
+      </w:pPr>
+    </w:p>
+    <w:p>
+      <w:pPr>
+        <w:ind w:left="360"/>
+        <w:rPr>
+          <w:rFonts w:ascii="Helvetica" w:hAnsi="Helvetica"/>
+          <w:sz w:val="22"/>
+          <w:szCs w:val="22"/>
+        </w:rPr>
+      </w:pPr>
+    </w:p>
+    <w:p>
+      <w:pPr>
+        <w:ind w:left="360"/>
+        <w:rPr>
+          <w:rFonts w:ascii="Helvetica" w:hAnsi="Helvetica"/>
+          <w:sz w:val="22"/>
+          <w:szCs w:val="22"/>
+        </w:rPr>
+      </w:pPr>
+    </w:p>
+    <w:p>
+      <w:pPr>
+        <w:ind w:left="360"/>
+        <w:rPr>
+          <w:rFonts w:ascii="Helvetica" w:hAnsi="Helvetica"/>
+          <w:sz w:val="22"/>
+          <w:szCs w:val="22"/>
+        </w:rPr>
+      </w:pPr>
+    </w:p>
+    <w:p>
+      <w:pPr>
+        <w:ind w:left="360"/>
+        <w:rPr>
+          <w:rFonts w:ascii="Helvetica" w:hAnsi="Helvetica"/>
+          <w:sz w:val="22"/>
+          <w:szCs w:val="22"/>
+        </w:rPr>
+      </w:pPr>
+    </w:p>
+    <w:p>
+      <w:pPr>
+        <w:ind w:left="360"/>
+        <w:rPr>
+          <w:rFonts w:ascii="Helvetica" w:hAnsi="Helvetica"/>
+          <w:sz w:val="22"/>
+          <w:szCs w:val="22"/>
+        </w:rPr>
+      </w:pPr>
+    </w:p>
+    <w:p>
+      <w:pPr>
+        <w:ind w:left="360"/>
+        <w:rPr>
+          <w:rFonts w:ascii="Helvetica" w:hAnsi="Helvetica"/>
+          <w:sz w:val="22"/>
+          <w:szCs w:val="22"/>
+        </w:rPr>
+      </w:pPr>
+    </w:p>
+    <w:p>
+      <w:pPr>
+        <w:ind w:left="360"/>
+        <w:rPr>
+          <w:rFonts w:ascii="Helvetica" w:hAnsi="Helvetica"/>
+          <w:sz w:val="22"/>
+          <w:szCs w:val="22"/>
+        </w:rPr>
+      </w:pPr>
+    </w:p>
+    <w:p>
+      <w:pPr>
+        <w:ind w:left="360"/>
+        <w:rPr>
+          <w:rFonts w:ascii="Helvetica" w:hAnsi="Helvetica"/>
+          <w:sz w:val="22"/>
+          <w:szCs w:val="22"/>
+        </w:rPr>
+      </w:pPr>
+    </w:p>
+    <w:p>
+      <w:pPr>
+        <w:ind w:left="360"/>
+        <w:rPr>
+          <w:rFonts w:ascii="Helvetica" w:hAnsi="Helvetica"/>
+          <w:sz w:val="22"/>
+          <w:szCs w:val="22"/>
+        </w:rPr>
+      </w:pPr>
+    </w:p>
+    <w:p>
+      <w:pPr>
+        <w:ind w:left="360"/>
+        <w:rPr>
+          <w:rFonts w:ascii="Helvetica" w:hAnsi="Helvetica"/>
+          <w:sz w:val="22"/>
+          <w:szCs w:val="22"/>
+        </w:rPr>
+      </w:pPr>
+    </w:p>
+    <w:p>
+      <w:pPr>
+        <w:ind w:left="360"/>
+        <w:rPr>
+          <w:rFonts w:ascii="Helvetica" w:hAnsi="Helvetica"/>
+          <w:sz w:val="22"/>
+          <w:szCs w:val="22"/>
+        </w:rPr>
+      </w:pPr>
+    </w:p>
+    <w:p>
+      <w:pPr>
+        <w:ind w:left="360"/>
+        <w:rPr>
+          <w:rFonts w:ascii="Helvetica" w:hAnsi="Helvetica"/>
+          <w:sz w:val="22"/>
+          <w:szCs w:val="22"/>
+        </w:rPr>
+      </w:pPr>
+    </w:p>
+    <w:p>
+      <w:pPr>
+        <w:ind w:left="360"/>
+        <w:rPr>
+          <w:rFonts w:ascii="Helvetica" w:hAnsi="Helvetica"/>
+          <w:sz w:val="22"/>
+          <w:szCs w:val="22"/>
+        </w:rPr>
+      </w:pPr>
+    </w:p>
+    <w:p>
+      <w:pPr>
+        <w:ind w:left="360"/>
+        <w:rPr>
+          <w:rFonts w:ascii="Helvetica" w:hAnsi="Helvetica"/>
+          <w:sz w:val="22"/>
+          <w:szCs w:val="22"/>
+        </w:rPr>
+      </w:pPr>
+    </w:p>
+    <w:p>
+      <w:pPr>
+        <w:ind w:left="360"/>
+        <w:rPr>
+          <w:rFonts w:ascii="Helvetica" w:hAnsi="Helvetica"/>
+          <w:sz w:val="22"/>
+          <w:szCs w:val="22"/>
+        </w:rPr>
+      </w:pPr>
+    </w:p>
+    <w:p>
+      <w:pPr>
+        <w:ind w:left="360"/>
+        <w:rPr>
+          <w:rFonts w:ascii="Helvetica" w:hAnsi="Helvetica"/>
+          <w:sz w:val="22"/>
+          <w:szCs w:val="22"/>
+        </w:rPr>
+      </w:pPr>
+    </w:p>
+    <w:p>
+      <w:pPr>
+        <w:ind w:left="360"/>
+        <w:rPr>
+          <w:rFonts w:ascii="Helvetica" w:hAnsi="Helvetica"/>
+          <w:sz w:val="22"/>
+          <w:szCs w:val="22"/>
+        </w:rPr>
+      </w:pPr>
+    </w:p>
+    <w:p>
+      <w:pPr>
+        <w:ind w:left="360"/>
+        <w:rPr>
+          <w:rFonts w:ascii="Helvetica" w:hAnsi="Helvetica"/>
+          <w:sz w:val="22"/>
+          <w:szCs w:val="22"/>
+        </w:rPr>
+      </w:pPr>
+    </w:p>
+    <w:p>
+      <w:pPr>
+        <w:ind w:left="360"/>
+        <w:rPr>
+          <w:rFonts w:ascii="Helvetica" w:hAnsi="Helvetica"/>
+          <w:sz w:val="22"/>
+          <w:szCs w:val="22"/>
+        </w:rPr>
+      </w:pPr>
+    </w:p>
+    <w:p>
+      <w:pPr>
+        <w:ind w:left="360"/>
+        <w:rPr>
+          <w:rFonts w:ascii="Helvetica" w:hAnsi="Helvetica"/>
+          <w:sz w:val="22"/>
+          <w:szCs w:val="22"/>
+        </w:rPr>
+      </w:pPr>
+    </w:p>
+    <w:p>
+      <w:pPr>
+        <w:ind w:left="360"/>
+        <w:rPr>
+          <w:rFonts w:ascii="Helvetica" w:hAnsi="Helvetica"/>
+          <w:sz w:val="22"/>
+          <w:szCs w:val="22"/>
+        </w:rPr>
+      </w:pPr>
+    </w:p>
+    <w:p>
+      <w:pPr>
+        <w:ind w:left="360"/>
+        <w:rPr>
+          <w:rFonts w:ascii="Helvetica" w:hAnsi="Helvetica"/>
+          <w:sz w:val="22"/>
+          <w:szCs w:val="22"/>
+        </w:rPr>
+      </w:pPr>
+    </w:p>
+    <w:p>
+      <w:pPr>
+        <w:ind w:left="360"/>
+        <w:rPr>
+          <w:rFonts w:ascii="Helvetica" w:hAnsi="Helvetica"/>
+          <w:sz w:val="22"/>
+          <w:szCs w:val="22"/>
+        </w:rPr>
+      </w:pPr>
+    </w:p>
+    <w:p>
+      <w:pPr>
+        <w:ind w:left="360"/>
+        <w:rPr>
+          <w:rFonts w:ascii="Helvetica" w:hAnsi="Helvetica"/>
+          <w:sz w:val="22"/>
+          <w:szCs w:val="22"/>
+        </w:rPr>
+      </w:pPr>
+    </w:p>
+    <w:p>
+      <w:pPr>
+        <w:ind w:left="360"/>
+        <w:rPr>
+          <w:rFonts w:ascii="Helvetica" w:hAnsi="Helvetica"/>
+          <w:sz w:val="22"/>
+          <w:szCs w:val="22"/>
+        </w:rPr>
+      </w:pPr>
+    </w:p>
+    <w:p>
+      <w:pPr>
+        <w:ind w:left="360"/>
+        <w:rPr>
+          <w:rFonts w:ascii="Helvetica" w:hAnsi="Helvetica"/>
+          <w:sz w:val="22"/>
+          <w:szCs w:val="22"/>
+        </w:rPr>
+      </w:pPr>
+    </w:p>
+    <w:p>
+      <w:pPr>
+        <w:ind w:left="360"/>
+        <w:rPr>
+          <w:rFonts w:ascii="Helvetica" w:hAnsi="Helvetica"/>
+          <w:sz w:val="22"/>
+          <w:szCs w:val="22"/>
+        </w:rPr>
+      </w:pPr>
+    </w:p>
+    <w:p>
+      <w:pPr>
+        <w:ind w:left="360"/>
+        <w:rPr>
+          <w:rFonts w:ascii="Helvetica" w:hAnsi="Helvetica"/>
+          <w:sz w:val="22"/>
+          <w:szCs w:val="22"/>
+        </w:rPr>
+      </w:pPr>
+    </w:p>
+    <w:p>
+      <w:pPr>
+        <w:ind w:left="360"/>
+        <w:rPr>
+          <w:rFonts w:ascii="Helvetica" w:hAnsi="Helvetica"/>
+          <w:sz w:val="22"/>
+          <w:szCs w:val="22"/>
+        </w:rPr>
+      </w:pPr>
+    </w:p>
+    <w:p>
+      <w:pPr>
+        <w:ind w:left="360"/>
+        <w:rPr>
+          <w:rFonts w:ascii="Helvetica" w:hAnsi="Helvetica"/>
+          <w:sz w:val="22"/>
+          <w:szCs w:val="22"/>
+        </w:rPr>
+      </w:pPr>
+    </w:p>
+    <w:p>
+      <w:pPr>
+        <w:ind w:left="360"/>
+        <w:rPr>
+          <w:rFonts w:ascii="Helvetica" w:hAnsi="Helvetica"/>
+          <w:sz w:val="22"/>
+          <w:szCs w:val="22"/>
+        </w:rPr>
+      </w:pPr>
+      <w:r>
+        <w:rPr>
+          <w:rFonts w:ascii="Helvetica" w:hAnsi="Helvetica"/>
+          <w:sz w:val="22"/>
+          <w:szCs w:val="22"/>
+        </w:rPr>
+        <w:lastRenderedPageBreak/>
+        <w:t xml:space="preserve">1/27/2021 re-capping goals of chapter </w:t>
+      </w:r>
+    </w:p>
+    <w:p>
+      <w:pPr>
+        <w:rPr>
+          <w:rFonts w:ascii="Helvetica" w:hAnsi="Helvetica"/>
+          <w:sz w:val="22"/>
+          <w:szCs w:val="22"/>
+        </w:rPr>
+      </w:pPr>
+    </w:p>
+    <w:p>
+      <w:pPr>
+        <w:pStyle w:val="ListParagraph"/>
+        <w:numPr>
+          <w:ilvl w:val="0"/>
+          <w:numId w:val="6"/>
+        </w:numPr>
+        <w:rPr>
+          <w:rFonts w:ascii="Helvetica" w:hAnsi="Helvetica"/>
+          <w:b/>
+          <w:bCs/>
+          <w:sz w:val="22"/>
+          <w:szCs w:val="22"/>
+        </w:rPr>
+      </w:pPr>
+      <w:r>
+        <w:rPr>
+          <w:rFonts w:ascii="Helvetica" w:hAnsi="Helvetica"/>
+          <w:b/>
+          <w:bCs/>
+          <w:sz w:val="22"/>
+          <w:szCs w:val="22"/>
+        </w:rPr>
+        <w:t>EPT and prevalence reduction efficiency</w:t>
+      </w:r>
+      <w:r>
+        <w:rPr>
+          <w:rFonts w:ascii="Helvetica" w:hAnsi="Helvetica"/>
+          <w:b/>
+          <w:bCs/>
+          <w:sz w:val="22"/>
+          <w:szCs w:val="22"/>
+        </w:rPr>
+        <w:t xml:space="preserve"> among heterosexuals</w:t>
+      </w:r>
+      <w:r>
+        <w:rPr>
+          <w:rFonts w:ascii="Helvetica" w:hAnsi="Helvetica"/>
+          <w:b/>
+          <w:bCs/>
+          <w:sz w:val="22"/>
+          <w:szCs w:val="22"/>
+        </w:rPr>
+        <w:t xml:space="preserve"> &amp; concurrency</w:t>
+      </w:r>
+    </w:p>
+    <w:p>
+      <w:pPr>
+        <w:pStyle w:val="ListParagraph"/>
+        <w:numPr>
+          <w:ilvl w:val="0"/>
+          <w:numId w:val="7"/>
+        </w:numPr>
+        <w:rPr>
+          <w:rFonts w:ascii="Helvetica" w:hAnsi="Helvetica"/>
+          <w:sz w:val="22"/>
+          <w:szCs w:val="22"/>
+        </w:rPr>
+      </w:pPr>
+      <w:r>
+        <w:rPr>
+          <w:rFonts w:ascii="Helvetica" w:hAnsi="Helvetica"/>
+          <w:sz w:val="22"/>
+          <w:szCs w:val="22"/>
+        </w:rPr>
+        <w:t>Description: evaluate how quickly EPT can reduce incidence in subpopulations – idea here being that we can reduce incidence overall AND disparities since the intervention should be more effective in higher-prevalence</w:t>
+      </w:r>
+      <w:r>
+        <w:rPr>
+          <w:rFonts w:ascii="Helvetica" w:hAnsi="Helvetica"/>
+          <w:sz w:val="22"/>
+          <w:szCs w:val="22"/>
+        </w:rPr>
+        <w:t xml:space="preserve">/different behavior </w:t>
+      </w:r>
+      <w:r>
+        <w:rPr>
+          <w:rFonts w:ascii="Helvetica" w:hAnsi="Helvetica"/>
+          <w:sz w:val="22"/>
+          <w:szCs w:val="22"/>
+        </w:rPr>
+        <w:t>scenarios</w:t>
+      </w:r>
+    </w:p>
+    <w:p>
+      <w:pPr>
+        <w:pStyle w:val="ListParagraph"/>
+        <w:numPr>
+          <w:ilvl w:val="0"/>
+          <w:numId w:val="7"/>
+        </w:numPr>
+        <w:rPr>
+          <w:rFonts w:ascii="Helvetica" w:hAnsi="Helvetica"/>
+          <w:sz w:val="22"/>
+          <w:szCs w:val="22"/>
+        </w:rPr>
+      </w:pPr>
+      <w:r>
+        <w:rPr>
+          <w:rFonts w:ascii="Helvetica" w:hAnsi="Helvetica"/>
+          <w:sz w:val="22"/>
+          <w:szCs w:val="22"/>
+        </w:rPr>
+        <w:t xml:space="preserve">Differences in age/race groups modeled by separate scenarios with varying levels of concurrency &amp; initial prevalence </w:t>
+      </w:r>
+    </w:p>
+    <w:p>
+      <w:pPr>
+        <w:pStyle w:val="ListParagraph"/>
+        <w:numPr>
+          <w:ilvl w:val="0"/>
+          <w:numId w:val="7"/>
+        </w:numPr>
+        <w:rPr>
+          <w:rFonts w:ascii="Helvetica" w:hAnsi="Helvetica"/>
+          <w:sz w:val="22"/>
+          <w:szCs w:val="22"/>
+        </w:rPr>
+      </w:pPr>
+      <w:r>
+        <w:rPr>
+          <w:rFonts w:ascii="Helvetica" w:hAnsi="Helvetica"/>
+          <w:sz w:val="22"/>
+          <w:szCs w:val="22"/>
+        </w:rPr>
+        <w:t xml:space="preserve">Big question here – does male concurrency </w:t>
+      </w:r>
+      <w:r>
+        <w:rPr>
+          <w:rFonts w:ascii="Helvetica" w:hAnsi="Helvetica"/>
+          <w:sz w:val="22"/>
+          <w:szCs w:val="22"/>
+        </w:rPr>
+        <w:t xml:space="preserve">limit the efficiency of EPT? </w:t>
+      </w:r>
+    </w:p>
+    <w:p>
+      <w:pPr>
+        <w:pStyle w:val="ListParagraph"/>
+        <w:numPr>
+          <w:ilvl w:val="1"/>
+          <w:numId w:val="7"/>
+        </w:numPr>
+        <w:rPr>
+          <w:rFonts w:ascii="Helvetica" w:hAnsi="Helvetica"/>
+          <w:sz w:val="22"/>
+          <w:szCs w:val="22"/>
+        </w:rPr>
+      </w:pPr>
+      <w:r>
+        <w:rPr>
+          <w:rFonts w:ascii="Helvetica" w:hAnsi="Helvetica"/>
+          <w:sz w:val="22"/>
+          <w:szCs w:val="22"/>
+        </w:rPr>
+        <w:t>Women get screened more often to pick up asymptomatic infections</w:t>
+      </w:r>
+    </w:p>
+    <w:p>
+      <w:pPr>
+        <w:pStyle w:val="ListParagraph"/>
+        <w:numPr>
+          <w:ilvl w:val="1"/>
+          <w:numId w:val="7"/>
+        </w:numPr>
+        <w:rPr>
+          <w:rFonts w:ascii="Helvetica" w:hAnsi="Helvetica"/>
+          <w:sz w:val="22"/>
+          <w:szCs w:val="22"/>
+        </w:rPr>
+      </w:pPr>
+      <w:r>
+        <w:rPr>
+          <w:rFonts w:ascii="Helvetica" w:hAnsi="Helvetica"/>
+          <w:sz w:val="22"/>
+          <w:szCs w:val="22"/>
+        </w:rPr>
+        <w:t>They can notify their partners</w:t>
+      </w:r>
+    </w:p>
+    <w:p>
+      <w:pPr>
+        <w:pStyle w:val="ListParagraph"/>
+        <w:numPr>
+          <w:ilvl w:val="1"/>
+          <w:numId w:val="7"/>
+        </w:numPr>
+        <w:rPr>
+          <w:rFonts w:ascii="Helvetica" w:hAnsi="Helvetica"/>
+          <w:sz w:val="22"/>
+          <w:szCs w:val="22"/>
+        </w:rPr>
+      </w:pPr>
+      <w:r>
+        <w:rPr>
+          <w:rFonts w:ascii="Helvetica" w:hAnsi="Helvetica"/>
+          <w:sz w:val="22"/>
+          <w:szCs w:val="22"/>
+        </w:rPr>
+        <w:t>What about 2</w:t>
+      </w:r>
+      <w:r>
+        <w:rPr>
+          <w:rFonts w:ascii="Helvetica" w:hAnsi="Helvetica"/>
+          <w:sz w:val="22"/>
+          <w:szCs w:val="22"/>
+          <w:vertAlign w:val="superscript"/>
+        </w:rPr>
+        <w:t>nd</w:t>
+      </w:r>
+      <w:r>
+        <w:rPr>
+          <w:rFonts w:ascii="Helvetica" w:hAnsi="Helvetica"/>
+          <w:sz w:val="22"/>
+          <w:szCs w:val="22"/>
+        </w:rPr>
+        <w:t xml:space="preserve"> degree notification – do their male partners then tell their partners? If they have more concurrent partners aka more partners at risk but they aren’t the primary case, does that limit the treatment in meaningful ways? </w:t>
+      </w:r>
+    </w:p>
+    <w:p>
+      <w:pPr>
+        <w:pStyle w:val="ListParagraph"/>
+        <w:numPr>
+          <w:ilvl w:val="0"/>
+          <w:numId w:val="7"/>
+        </w:numPr>
+        <w:rPr>
+          <w:rFonts w:ascii="Helvetica" w:hAnsi="Helvetica"/>
+          <w:sz w:val="22"/>
+          <w:szCs w:val="22"/>
+        </w:rPr>
+      </w:pPr>
+      <w:r>
+        <w:rPr>
+          <w:rFonts w:ascii="Helvetica" w:hAnsi="Helvetica"/>
+          <w:sz w:val="22"/>
+          <w:szCs w:val="22"/>
+        </w:rPr>
+        <w:t>Evaluation Metrics</w:t>
+      </w:r>
+    </w:p>
+    <w:p>
+      <w:pPr>
+        <w:pStyle w:val="ListParagraph"/>
+        <w:numPr>
+          <w:ilvl w:val="1"/>
+          <w:numId w:val="7"/>
+        </w:numPr>
+        <w:rPr>
+          <w:rFonts w:ascii="Helvetica" w:hAnsi="Helvetica"/>
+          <w:sz w:val="22"/>
+          <w:szCs w:val="22"/>
+        </w:rPr>
+      </w:pPr>
+      <w:r>
+        <w:rPr>
+          <w:rFonts w:ascii="Helvetica" w:hAnsi="Helvetica"/>
+          <w:sz w:val="22"/>
+          <w:szCs w:val="22"/>
+        </w:rPr>
+        <w:t>prevalence</w:t>
+      </w:r>
+      <w:r>
+        <w:rPr>
+          <w:rFonts w:ascii="Helvetica" w:hAnsi="Helvetica"/>
+          <w:sz w:val="22"/>
+          <w:szCs w:val="22"/>
+        </w:rPr>
+        <w:t xml:space="preserve"> reduction over time</w:t>
+      </w:r>
+    </w:p>
+    <w:p>
+      <w:pPr>
+        <w:pStyle w:val="ListParagraph"/>
+        <w:numPr>
+          <w:ilvl w:val="2"/>
+          <w:numId w:val="7"/>
+        </w:numPr>
+        <w:rPr>
+          <w:rFonts w:ascii="Helvetica" w:hAnsi="Helvetica"/>
+          <w:sz w:val="22"/>
+          <w:szCs w:val="22"/>
+        </w:rPr>
+      </w:pPr>
+      <w:r>
+        <w:rPr>
+          <w:rFonts w:ascii="Helvetica" w:hAnsi="Helvetica"/>
+          <w:sz w:val="22"/>
+          <w:szCs w:val="22"/>
+        </w:rPr>
+        <w:t>By increasing EPT coverage (proportion of partners treated)</w:t>
+      </w:r>
+    </w:p>
+    <w:p>
+      <w:pPr>
+        <w:pStyle w:val="ListParagraph"/>
+        <w:numPr>
+          <w:ilvl w:val="2"/>
+          <w:numId w:val="7"/>
+        </w:numPr>
+        <w:rPr>
+          <w:rFonts w:ascii="Helvetica" w:hAnsi="Helvetica"/>
+          <w:sz w:val="22"/>
+          <w:szCs w:val="22"/>
+        </w:rPr>
+      </w:pPr>
+      <w:r>
+        <w:rPr>
+          <w:rFonts w:ascii="Helvetica" w:hAnsi="Helvetica"/>
+          <w:sz w:val="22"/>
+          <w:szCs w:val="22"/>
+        </w:rPr>
+        <w:t>By increasing EPT timing (decreasing time-to-treatment for partners)</w:t>
+      </w:r>
+    </w:p>
+    <w:p>
+      <w:pPr>
+        <w:pStyle w:val="ListParagraph"/>
+        <w:numPr>
+          <w:ilvl w:val="2"/>
+          <w:numId w:val="7"/>
+        </w:numPr>
+        <w:rPr>
+          <w:rFonts w:ascii="Helvetica" w:hAnsi="Helvetica"/>
+          <w:sz w:val="22"/>
+          <w:szCs w:val="22"/>
+        </w:rPr>
+      </w:pPr>
+      <w:r>
+        <w:rPr>
+          <w:rFonts w:ascii="Helvetica" w:hAnsi="Helvetica"/>
+          <w:sz w:val="22"/>
+          <w:szCs w:val="22"/>
+        </w:rPr>
+        <w:t xml:space="preserve">Compare </w:t>
+      </w:r>
+      <w:proofErr w:type="gramStart"/>
+      <w:r>
+        <w:rPr>
+          <w:rFonts w:ascii="Helvetica" w:hAnsi="Helvetica"/>
+          <w:sz w:val="22"/>
+          <w:szCs w:val="22"/>
+        </w:rPr>
+        <w:t>to:</w:t>
+      </w:r>
+      <w:proofErr w:type="gramEnd"/>
+      <w:r>
+        <w:rPr>
+          <w:rFonts w:ascii="Helvetica" w:hAnsi="Helvetica"/>
+          <w:sz w:val="22"/>
+          <w:szCs w:val="22"/>
+        </w:rPr>
+        <w:t xml:space="preserve"> </w:t>
+      </w:r>
+      <w:r>
+        <w:rPr>
+          <w:rFonts w:ascii="Helvetica" w:hAnsi="Helvetica"/>
+          <w:sz w:val="22"/>
+          <w:szCs w:val="22"/>
+        </w:rPr>
+        <w:t xml:space="preserve">baseline and scenarios w/ </w:t>
+      </w:r>
+      <w:r>
+        <w:rPr>
+          <w:rFonts w:ascii="Helvetica" w:hAnsi="Helvetica"/>
+          <w:sz w:val="22"/>
+          <w:szCs w:val="22"/>
+        </w:rPr>
+        <w:t xml:space="preserve">increasing </w:t>
+      </w:r>
+      <w:r>
+        <w:rPr>
+          <w:rFonts w:ascii="Helvetica" w:hAnsi="Helvetica"/>
+          <w:sz w:val="22"/>
+          <w:szCs w:val="22"/>
+        </w:rPr>
+        <w:t>screening rates</w:t>
+      </w:r>
+    </w:p>
+    <w:p>
+      <w:pPr>
+        <w:pStyle w:val="ListParagraph"/>
+        <w:numPr>
+          <w:ilvl w:val="1"/>
+          <w:numId w:val="7"/>
+        </w:numPr>
+        <w:rPr>
+          <w:rFonts w:ascii="Helvetica" w:hAnsi="Helvetica"/>
+          <w:sz w:val="22"/>
+          <w:szCs w:val="22"/>
+        </w:rPr>
+      </w:pPr>
+      <w:r>
+        <w:rPr>
+          <w:rFonts w:ascii="Helvetica" w:hAnsi="Helvetica"/>
+          <w:sz w:val="22"/>
+          <w:szCs w:val="22"/>
+        </w:rPr>
+        <w:t xml:space="preserve">Rate of reduction </w:t>
+      </w:r>
+      <w:r>
+        <w:rPr>
+          <w:rFonts w:ascii="Helvetica" w:hAnsi="Helvetica"/>
+          <w:sz w:val="22"/>
+          <w:szCs w:val="22"/>
+        </w:rPr>
+        <w:t>between scenarios</w:t>
+      </w:r>
+    </w:p>
+    <w:p>
+      <w:pPr>
+        <w:pStyle w:val="ListParagraph"/>
+        <w:numPr>
+          <w:ilvl w:val="1"/>
+          <w:numId w:val="7"/>
+        </w:numPr>
+        <w:rPr>
+          <w:rFonts w:ascii="Helvetica" w:hAnsi="Helvetica"/>
+          <w:sz w:val="22"/>
+          <w:szCs w:val="22"/>
+        </w:rPr>
+      </w:pPr>
+      <w:r>
+        <w:rPr>
+          <w:rFonts w:ascii="Helvetica" w:hAnsi="Helvetica"/>
+          <w:sz w:val="22"/>
+          <w:szCs w:val="22"/>
+        </w:rPr>
+        <w:t xml:space="preserve">How many people were treated but not infected over time and by EPT </w:t>
+      </w:r>
+      <w:proofErr w:type="gramStart"/>
+      <w:r>
+        <w:rPr>
+          <w:rFonts w:ascii="Helvetica" w:hAnsi="Helvetica"/>
+          <w:sz w:val="22"/>
+          <w:szCs w:val="22"/>
+        </w:rPr>
+        <w:t>coverag</w:t>
+      </w:r>
+      <w:r>
+        <w:rPr>
+          <w:rFonts w:ascii="Helvetica" w:hAnsi="Helvetica"/>
+          <w:sz w:val="22"/>
+          <w:szCs w:val="22"/>
+        </w:rPr>
+        <w:t>e</w:t>
+      </w:r>
+      <w:proofErr w:type="gramEnd"/>
+    </w:p>
+    <w:p>
+      <w:pPr>
+        <w:pStyle w:val="ListParagraph"/>
+        <w:numPr>
+          <w:ilvl w:val="1"/>
+          <w:numId w:val="7"/>
+        </w:numPr>
+        <w:rPr>
+          <w:rFonts w:ascii="Helvetica" w:hAnsi="Helvetica"/>
+          <w:sz w:val="22"/>
+          <w:szCs w:val="22"/>
+        </w:rPr>
+      </w:pPr>
+      <w:r>
+        <w:rPr>
+          <w:rFonts w:ascii="Helvetica" w:hAnsi="Helvetica"/>
+          <w:sz w:val="22"/>
+          <w:szCs w:val="22"/>
+        </w:rPr>
+        <w:t>Total number tested</w:t>
+      </w:r>
+    </w:p>
+    <w:p>
+      <w:pPr>
+        <w:pStyle w:val="ListParagraph"/>
+        <w:numPr>
+          <w:ilvl w:val="1"/>
+          <w:numId w:val="7"/>
+        </w:numPr>
+        <w:rPr>
+          <w:rFonts w:ascii="Helvetica" w:hAnsi="Helvetica"/>
+          <w:sz w:val="22"/>
+          <w:szCs w:val="22"/>
+        </w:rPr>
+      </w:pPr>
+      <w:r>
+        <w:rPr>
+          <w:rFonts w:ascii="Helvetica" w:hAnsi="Helvetica"/>
+          <w:sz w:val="22"/>
+          <w:szCs w:val="22"/>
+        </w:rPr>
+        <w:t>Total number treated</w:t>
+      </w:r>
+    </w:p>
+    <w:p>
+      <w:pPr>
+        <w:pStyle w:val="ListParagraph"/>
+        <w:ind w:left="2160"/>
+        <w:rPr>
+          <w:rFonts w:ascii="Helvetica" w:hAnsi="Helvetica"/>
+          <w:sz w:val="22"/>
+          <w:szCs w:val="22"/>
+        </w:rPr>
+      </w:pPr>
+    </w:p>
+    <w:p>
+      <w:pPr>
+        <w:pStyle w:val="ListParagraph"/>
+        <w:numPr>
+          <w:ilvl w:val="0"/>
+          <w:numId w:val="6"/>
+        </w:numPr>
+        <w:rPr>
+          <w:rFonts w:ascii="Helvetica" w:hAnsi="Helvetica"/>
+          <w:b/>
+          <w:bCs/>
+          <w:sz w:val="22"/>
+          <w:szCs w:val="22"/>
+        </w:rPr>
+      </w:pPr>
+      <w:r>
+        <w:rPr>
+          <w:rFonts w:ascii="Helvetica" w:hAnsi="Helvetica"/>
+          <w:b/>
+          <w:bCs/>
+          <w:sz w:val="22"/>
+          <w:szCs w:val="22"/>
+        </w:rPr>
+        <w:t>Treatment/EPT and Acquired Immunity</w:t>
+      </w:r>
+    </w:p>
+    <w:p>
+      <w:pPr>
+        <w:pStyle w:val="ListParagraph"/>
+        <w:numPr>
+          <w:ilvl w:val="1"/>
+          <w:numId w:val="6"/>
+        </w:numPr>
+        <w:rPr>
+          <w:rFonts w:ascii="Helvetica" w:hAnsi="Helvetica"/>
+          <w:sz w:val="22"/>
+          <w:szCs w:val="22"/>
+        </w:rPr>
+      </w:pPr>
+      <w:r>
+        <w:rPr>
+          <w:rFonts w:ascii="Helvetica" w:hAnsi="Helvetica"/>
+          <w:sz w:val="22"/>
+          <w:szCs w:val="22"/>
+        </w:rPr>
+        <w:t>Description: treatment of asymptomatic infections arrests the formation of temporary immunity to reinfection (problem for individual and future transmissions due to reinfection)</w:t>
+      </w:r>
+    </w:p>
+    <w:p>
+      <w:pPr>
+        <w:pStyle w:val="ListParagraph"/>
+        <w:numPr>
+          <w:ilvl w:val="1"/>
+          <w:numId w:val="6"/>
+        </w:numPr>
+        <w:rPr>
+          <w:rFonts w:ascii="Helvetica" w:hAnsi="Helvetica"/>
+          <w:sz w:val="22"/>
+          <w:szCs w:val="22"/>
+        </w:rPr>
+      </w:pPr>
+      <w:r>
+        <w:rPr>
+          <w:rFonts w:ascii="Helvetica" w:hAnsi="Helvetica"/>
+          <w:sz w:val="22"/>
+          <w:szCs w:val="22"/>
+        </w:rPr>
+        <w:t xml:space="preserve">Big question – do we increase reinfection through treatment, can EPT reduce this meaningfully </w:t>
+      </w:r>
+    </w:p>
+    <w:p>
+      <w:pPr>
+        <w:pStyle w:val="ListParagraph"/>
+        <w:numPr>
+          <w:ilvl w:val="1"/>
+          <w:numId w:val="6"/>
+        </w:numPr>
+        <w:rPr>
+          <w:rFonts w:ascii="Helvetica" w:hAnsi="Helvetica"/>
+          <w:sz w:val="22"/>
+          <w:szCs w:val="22"/>
+        </w:rPr>
+      </w:pPr>
+      <w:r>
+        <w:rPr>
+          <w:rFonts w:ascii="Helvetica" w:hAnsi="Helvetica"/>
+          <w:sz w:val="22"/>
+          <w:szCs w:val="22"/>
+        </w:rPr>
+        <w:t>Evaluation Metrics</w:t>
+      </w:r>
+    </w:p>
+    <w:p>
+      <w:pPr>
+        <w:pStyle w:val="ListParagraph"/>
+        <w:numPr>
+          <w:ilvl w:val="2"/>
+          <w:numId w:val="6"/>
+        </w:numPr>
+        <w:rPr>
+          <w:rFonts w:ascii="Helvetica" w:hAnsi="Helvetica"/>
+          <w:sz w:val="22"/>
+          <w:szCs w:val="22"/>
+        </w:rPr>
+      </w:pPr>
+      <w:r>
+        <w:rPr>
+          <w:rFonts w:ascii="Helvetica" w:hAnsi="Helvetica"/>
+          <w:sz w:val="22"/>
+          <w:szCs w:val="22"/>
+        </w:rPr>
+        <w:t>Proportion reinfected within X time post-treatment as treatment increases</w:t>
+      </w:r>
+    </w:p>
+    <w:p>
+      <w:pPr>
+        <w:pStyle w:val="ListParagraph"/>
+        <w:numPr>
+          <w:ilvl w:val="2"/>
+          <w:numId w:val="6"/>
+        </w:numPr>
+        <w:rPr>
+          <w:rFonts w:ascii="Helvetica" w:hAnsi="Helvetica"/>
+          <w:sz w:val="22"/>
+          <w:szCs w:val="22"/>
+        </w:rPr>
+      </w:pPr>
+      <w:r>
+        <w:rPr>
+          <w:rFonts w:ascii="Helvetica" w:hAnsi="Helvetica"/>
+          <w:sz w:val="22"/>
+          <w:szCs w:val="22"/>
+        </w:rPr>
+        <w:t>Avg number of forward transmissions per reinfection vs per asymptomatic case (post-avg time to treatment if asymptomatic?)</w:t>
+      </w:r>
+    </w:p>
+    <w:p>
+      <w:pPr>
+        <w:pStyle w:val="ListParagraph"/>
+        <w:numPr>
+          <w:ilvl w:val="2"/>
+          <w:numId w:val="6"/>
+        </w:numPr>
+        <w:rPr>
+          <w:rFonts w:ascii="Helvetica" w:hAnsi="Helvetica"/>
+          <w:sz w:val="22"/>
+          <w:szCs w:val="22"/>
+        </w:rPr>
+      </w:pPr>
+      <w:r>
+        <w:rPr>
+          <w:rFonts w:ascii="Helvetica" w:hAnsi="Helvetica"/>
+          <w:sz w:val="22"/>
+          <w:szCs w:val="22"/>
+        </w:rPr>
+        <w:t xml:space="preserve">Number of likely PID / infertility cases arising from long-term asymptomatic infections </w:t>
+      </w:r>
+    </w:p>
+    <w:p>
+      <w:pPr>
+        <w:pStyle w:val="ListParagraph"/>
+        <w:numPr>
+          <w:ilvl w:val="3"/>
+          <w:numId w:val="6"/>
+        </w:numPr>
+        <w:rPr>
+          <w:rFonts w:ascii="Helvetica" w:hAnsi="Helvetica"/>
+          <w:sz w:val="22"/>
+          <w:szCs w:val="22"/>
+        </w:rPr>
+      </w:pPr>
+      <w:r>
+        <w:rPr>
+          <w:rFonts w:ascii="Helvetica" w:hAnsi="Helvetica"/>
+          <w:sz w:val="22"/>
+          <w:szCs w:val="22"/>
+        </w:rPr>
+        <w:t>PID can happen due to 1 long term infection</w:t>
+      </w:r>
+    </w:p>
+    <w:p>
+      <w:pPr>
+        <w:pStyle w:val="ListParagraph"/>
+        <w:numPr>
+          <w:ilvl w:val="3"/>
+          <w:numId w:val="6"/>
+        </w:numPr>
+        <w:rPr>
+          <w:rFonts w:ascii="Helvetica" w:hAnsi="Helvetica"/>
+          <w:sz w:val="22"/>
+          <w:szCs w:val="22"/>
+        </w:rPr>
+      </w:pPr>
+      <w:proofErr w:type="gramStart"/>
+      <w:r>
+        <w:rPr>
+          <w:rFonts w:ascii="Helvetica" w:hAnsi="Helvetica"/>
+          <w:sz w:val="22"/>
+          <w:szCs w:val="22"/>
+        </w:rPr>
+        <w:t>Also</w:t>
+      </w:r>
+      <w:proofErr w:type="gramEnd"/>
+      <w:r>
+        <w:rPr>
+          <w:rFonts w:ascii="Helvetica" w:hAnsi="Helvetica"/>
+          <w:sz w:val="22"/>
+          <w:szCs w:val="22"/>
+        </w:rPr>
+        <w:t xml:space="preserve"> multiple reinfections</w:t>
+      </w:r>
+    </w:p>
+    <w:p>
+      <w:pPr>
+        <w:rPr>
+          <w:rFonts w:ascii="Helvetica" w:hAnsi="Helvetica"/>
+          <w:sz w:val="22"/>
+          <w:szCs w:val="22"/>
+        </w:rPr>
+      </w:pPr>
+    </w:p>
+    <w:p>
+      <w:pPr>
+        <w:rPr>
+          <w:rFonts w:ascii="Helvetica" w:hAnsi="Helvetica"/>
+          <w:sz w:val="22"/>
+          <w:szCs w:val="22"/>
+        </w:rPr>
+      </w:pPr>
+    </w:p>
+    <w:p>
+      <w:pPr>
+        <w:rPr>
+          <w:rFonts w:ascii="Helvetica" w:hAnsi="Helvetica"/>
+          <w:sz w:val="22"/>
+          <w:szCs w:val="22"/>
+        </w:rPr>
+      </w:pPr>
+      <w:r>
+        <w:rPr>
+          <w:rFonts w:ascii="Helvetica" w:hAnsi="Helvetica"/>
+          <w:sz w:val="22"/>
+          <w:szCs w:val="22"/>
+        </w:rPr>
+        <w:t>What this model is NOT addressing:</w:t>
+      </w:r>
+    </w:p>
+    <w:p>
+      <w:pPr>
+        <w:pStyle w:val="ListParagraph"/>
+        <w:numPr>
+          <w:ilvl w:val="0"/>
+          <w:numId w:val="9"/>
+        </w:numPr>
+        <w:rPr>
+          <w:rFonts w:ascii="Helvetica" w:hAnsi="Helvetica"/>
+          <w:sz w:val="22"/>
+          <w:szCs w:val="22"/>
+        </w:rPr>
+      </w:pPr>
+      <w:r>
+        <w:rPr>
+          <w:rFonts w:ascii="Helvetica" w:hAnsi="Helvetica"/>
+          <w:sz w:val="22"/>
+          <w:szCs w:val="22"/>
+        </w:rPr>
+        <w:t>Co-infection / transmission of gonorrhea or other STIs</w:t>
+      </w:r>
+      <w:r>
+        <w:rPr>
+          <w:rFonts w:ascii="Helvetica" w:hAnsi="Helvetica"/>
+          <w:sz w:val="22"/>
+          <w:szCs w:val="22"/>
+        </w:rPr>
+        <w:t xml:space="preserve"> </w:t>
+      </w:r>
+    </w:p>
+    <w:p>
+      <w:pPr>
+        <w:pStyle w:val="ListParagraph"/>
+        <w:numPr>
+          <w:ilvl w:val="0"/>
+          <w:numId w:val="9"/>
+        </w:numPr>
+        <w:rPr>
+          <w:rFonts w:ascii="Helvetica" w:hAnsi="Helvetica"/>
+          <w:sz w:val="22"/>
+          <w:szCs w:val="22"/>
+        </w:rPr>
+      </w:pPr>
+      <w:r>
+        <w:rPr>
+          <w:rFonts w:ascii="Helvetica" w:hAnsi="Helvetica"/>
+          <w:sz w:val="22"/>
+          <w:szCs w:val="22"/>
+        </w:rPr>
+        <w:t xml:space="preserve">Concerns about antibiotic resistance &amp; gonorrhea/syphilis </w:t>
+      </w:r>
+    </w:p>
+    <w:p>
+      <w:pPr>
+        <w:pStyle w:val="ListParagraph"/>
+        <w:numPr>
+          <w:ilvl w:val="0"/>
+          <w:numId w:val="2"/>
+        </w:numPr>
+        <w:rPr>
+          <w:rFonts w:ascii="Helvetica" w:hAnsi="Helvetica"/>
+          <w:sz w:val="22"/>
+          <w:szCs w:val="22"/>
+        </w:rPr>
+      </w:pPr>
+      <w:r>
+        <w:rPr>
+          <w:rFonts w:ascii="Helvetica" w:hAnsi="Helvetica"/>
+          <w:sz w:val="22"/>
+          <w:szCs w:val="22"/>
+        </w:rPr>
+        <w:t xml:space="preserve">Rectal chlamydia / Oral chlamydia </w:t>
+      </w:r>
+    </w:p>
+    <w:p>
+      <w:pPr>
+        <w:rPr>
+          <w:rFonts w:ascii="Helvetica" w:hAnsi="Helvetica"/>
+          <w:sz w:val="22"/>
+          <w:szCs w:val="22"/>
+        </w:rPr>
+      </w:pPr>
       <w:bookmarkStart w:id="0" w:name="_GoBack"/>
       <w:bookmarkEnd w:id="0"/>
-    </w:p>
-    <w:p>
-      <w:pPr>
-        <w:ind w:left="360"/>
-        <w:rPr>
-          <w:rFonts w:ascii="Helvetica" w:hAnsi="Helvetica"/>
-          <w:sz w:val="22"/>
-          <w:szCs w:val="22"/>
-        </w:rPr>
-      </w:pPr>
-      <w:proofErr w:type="spellStart"/>
-      <w:proofErr w:type="gramStart"/>
-      <w:r>
-        <w:rPr>
-          <w:rFonts w:ascii="Helvetica" w:hAnsi="Helvetica"/>
-          <w:sz w:val="22"/>
-          <w:szCs w:val="22"/>
-        </w:rPr>
-        <w:t>nodecov</w:t>
-      </w:r>
-      <w:proofErr w:type="spellEnd"/>
-      <w:r>
-        <w:rPr>
-          <w:rFonts w:ascii="Helvetica" w:hAnsi="Helvetica"/>
-          <w:sz w:val="22"/>
-          <w:szCs w:val="22"/>
-        </w:rPr>
-        <w:t>(</w:t>
-      </w:r>
-      <w:proofErr w:type="gramEnd"/>
-      <w:r>
-        <w:rPr>
-          <w:rFonts w:ascii="Helvetica" w:hAnsi="Helvetica"/>
-          <w:sz w:val="22"/>
-          <w:szCs w:val="22"/>
-        </w:rPr>
-        <w:t>~age – shift*(sex==”M”))</w:t>
-      </w:r>
-    </w:p>
-    <w:p>
-      <w:pPr>
-        <w:ind w:left="360"/>
-        <w:rPr>
-          <w:rFonts w:ascii="Helvetica" w:hAnsi="Helvetica"/>
-          <w:sz w:val="22"/>
-          <w:szCs w:val="22"/>
-        </w:rPr>
-      </w:pPr>
-      <w:r>
-        <w:rPr>
-          <w:rFonts w:ascii="Helvetica" w:hAnsi="Helvetica"/>
-          <w:sz w:val="22"/>
-          <w:szCs w:val="22"/>
-        </w:rPr>
-        <w:t xml:space="preserve">and </w:t>
-      </w:r>
-      <w:proofErr w:type="spellStart"/>
-      <w:r>
-        <w:rPr>
-          <w:rFonts w:ascii="Helvetica" w:hAnsi="Helvetica"/>
-          <w:sz w:val="22"/>
-          <w:szCs w:val="22"/>
-        </w:rPr>
-        <w:t>agesquared</w:t>
-      </w:r>
-      <w:proofErr w:type="spellEnd"/>
-      <w:r>
-        <w:rPr>
-          <w:rFonts w:ascii="Helvetica" w:hAnsi="Helvetica"/>
-          <w:sz w:val="22"/>
-          <w:szCs w:val="22"/>
-        </w:rPr>
-        <w:t xml:space="preserve"> </w:t>
-      </w:r>
     </w:p>
     <w:sectPr>
       <w:pgSz w:w="12240" w:h="15840"/>
@@ -3286,6 +4458,95 @@
     </w:lvl>
   </w:abstractNum>
   <w:abstractNum w:abstractNumId="1" w15:restartNumberingAfterBreak="0">
+    <w:nsid w:val="1747437C"/>
+    <w:multiLevelType w:val="hybridMultilevel"/>
+    <w:tmpl w:val="7A2C82D6"/>
+    <w:lvl w:ilvl="0" w:tplc="0409000F">
+      <w:start w:val="1"/>
+      <w:numFmt w:val="decimal"/>
+      <w:lvlText w:val="%1."/>
+      <w:lvlJc w:val="left"/>
+      <w:pPr>
+        <w:ind w:left="720" w:hanging="360"/>
+      </w:pPr>
+      <w:rPr>
+        <w:rFonts w:hint="default"/>
+      </w:rPr>
+    </w:lvl>
+    <w:lvl w:ilvl="1" w:tplc="04090019" w:tentative="1">
+      <w:start w:val="1"/>
+      <w:numFmt w:val="lowerLetter"/>
+      <w:lvlText w:val="%2."/>
+      <w:lvlJc w:val="left"/>
+      <w:pPr>
+        <w:ind w:left="1440" w:hanging="360"/>
+      </w:pPr>
+    </w:lvl>
+    <w:lvl w:ilvl="2" w:tplc="0409001B" w:tentative="1">
+      <w:start w:val="1"/>
+      <w:numFmt w:val="lowerRoman"/>
+      <w:lvlText w:val="%3."/>
+      <w:lvlJc w:val="right"/>
+      <w:pPr>
+        <w:ind w:left="2160" w:hanging="180"/>
+      </w:pPr>
+    </w:lvl>
+    <w:lvl w:ilvl="3" w:tplc="0409000F" w:tentative="1">
+      <w:start w:val="1"/>
+      <w:numFmt w:val="decimal"/>
+      <w:lvlText w:val="%4."/>
+      <w:lvlJc w:val="left"/>
+      <w:pPr>
+        <w:ind w:left="2880" w:hanging="360"/>
+      </w:pPr>
+    </w:lvl>
+    <w:lvl w:ilvl="4" w:tplc="04090019" w:tentative="1">
+      <w:start w:val="1"/>
+      <w:numFmt w:val="lowerLetter"/>
+      <w:lvlText w:val="%5."/>
+      <w:lvlJc w:val="left"/>
+      <w:pPr>
+        <w:ind w:left="3600" w:hanging="360"/>
+      </w:pPr>
+    </w:lvl>
+    <w:lvl w:ilvl="5" w:tplc="0409001B" w:tentative="1">
+      <w:start w:val="1"/>
+      <w:numFmt w:val="lowerRoman"/>
+      <w:lvlText w:val="%6."/>
+      <w:lvlJc w:val="right"/>
+      <w:pPr>
+        <w:ind w:left="4320" w:hanging="180"/>
+      </w:pPr>
+    </w:lvl>
+    <w:lvl w:ilvl="6" w:tplc="0409000F" w:tentative="1">
+      <w:start w:val="1"/>
+      <w:numFmt w:val="decimal"/>
+      <w:lvlText w:val="%7."/>
+      <w:lvlJc w:val="left"/>
+      <w:pPr>
+        <w:ind w:left="5040" w:hanging="360"/>
+      </w:pPr>
+    </w:lvl>
+    <w:lvl w:ilvl="7" w:tplc="04090019" w:tentative="1">
+      <w:start w:val="1"/>
+      <w:numFmt w:val="lowerLetter"/>
+      <w:lvlText w:val="%8."/>
+      <w:lvlJc w:val="left"/>
+      <w:pPr>
+        <w:ind w:left="5760" w:hanging="360"/>
+      </w:pPr>
+    </w:lvl>
+    <w:lvl w:ilvl="8" w:tplc="0409001B" w:tentative="1">
+      <w:start w:val="1"/>
+      <w:numFmt w:val="lowerRoman"/>
+      <w:lvlText w:val="%9."/>
+      <w:lvlJc w:val="right"/>
+      <w:pPr>
+        <w:ind w:left="6480" w:hanging="180"/>
+      </w:pPr>
+    </w:lvl>
+  </w:abstractNum>
+  <w:abstractNum w:abstractNumId="2" w15:restartNumberingAfterBreak="0">
     <w:nsid w:val="1E2A744E"/>
     <w:multiLevelType w:val="hybridMultilevel"/>
     <w:tmpl w:val="69D46AF2"/>
@@ -3374,7 +4635,185 @@
       </w:pPr>
     </w:lvl>
   </w:abstractNum>
-  <w:abstractNum w:abstractNumId="2" w15:restartNumberingAfterBreak="0">
+  <w:abstractNum w:abstractNumId="3" w15:restartNumberingAfterBreak="0">
+    <w:nsid w:val="22AF47B5"/>
+    <w:multiLevelType w:val="hybridMultilevel"/>
+    <w:tmpl w:val="B7AE0B46"/>
+    <w:lvl w:ilvl="0" w:tplc="0409000F">
+      <w:start w:val="1"/>
+      <w:numFmt w:val="decimal"/>
+      <w:lvlText w:val="%1."/>
+      <w:lvlJc w:val="left"/>
+      <w:pPr>
+        <w:ind w:left="720" w:hanging="360"/>
+      </w:pPr>
+      <w:rPr>
+        <w:rFonts w:hint="default"/>
+      </w:rPr>
+    </w:lvl>
+    <w:lvl w:ilvl="1" w:tplc="04090019" w:tentative="1">
+      <w:start w:val="1"/>
+      <w:numFmt w:val="lowerLetter"/>
+      <w:lvlText w:val="%2."/>
+      <w:lvlJc w:val="left"/>
+      <w:pPr>
+        <w:ind w:left="1440" w:hanging="360"/>
+      </w:pPr>
+    </w:lvl>
+    <w:lvl w:ilvl="2" w:tplc="0409001B" w:tentative="1">
+      <w:start w:val="1"/>
+      <w:numFmt w:val="lowerRoman"/>
+      <w:lvlText w:val="%3."/>
+      <w:lvlJc w:val="right"/>
+      <w:pPr>
+        <w:ind w:left="2160" w:hanging="180"/>
+      </w:pPr>
+    </w:lvl>
+    <w:lvl w:ilvl="3" w:tplc="0409000F" w:tentative="1">
+      <w:start w:val="1"/>
+      <w:numFmt w:val="decimal"/>
+      <w:lvlText w:val="%4."/>
+      <w:lvlJc w:val="left"/>
+      <w:pPr>
+        <w:ind w:left="2880" w:hanging="360"/>
+      </w:pPr>
+    </w:lvl>
+    <w:lvl w:ilvl="4" w:tplc="04090019" w:tentative="1">
+      <w:start w:val="1"/>
+      <w:numFmt w:val="lowerLetter"/>
+      <w:lvlText w:val="%5."/>
+      <w:lvlJc w:val="left"/>
+      <w:pPr>
+        <w:ind w:left="3600" w:hanging="360"/>
+      </w:pPr>
+    </w:lvl>
+    <w:lvl w:ilvl="5" w:tplc="0409001B" w:tentative="1">
+      <w:start w:val="1"/>
+      <w:numFmt w:val="lowerRoman"/>
+      <w:lvlText w:val="%6."/>
+      <w:lvlJc w:val="right"/>
+      <w:pPr>
+        <w:ind w:left="4320" w:hanging="180"/>
+      </w:pPr>
+    </w:lvl>
+    <w:lvl w:ilvl="6" w:tplc="0409000F" w:tentative="1">
+      <w:start w:val="1"/>
+      <w:numFmt w:val="decimal"/>
+      <w:lvlText w:val="%7."/>
+      <w:lvlJc w:val="left"/>
+      <w:pPr>
+        <w:ind w:left="5040" w:hanging="360"/>
+      </w:pPr>
+    </w:lvl>
+    <w:lvl w:ilvl="7" w:tplc="04090019" w:tentative="1">
+      <w:start w:val="1"/>
+      <w:numFmt w:val="lowerLetter"/>
+      <w:lvlText w:val="%8."/>
+      <w:lvlJc w:val="left"/>
+      <w:pPr>
+        <w:ind w:left="5760" w:hanging="360"/>
+      </w:pPr>
+    </w:lvl>
+    <w:lvl w:ilvl="8" w:tplc="0409001B" w:tentative="1">
+      <w:start w:val="1"/>
+      <w:numFmt w:val="lowerRoman"/>
+      <w:lvlText w:val="%9."/>
+      <w:lvlJc w:val="right"/>
+      <w:pPr>
+        <w:ind w:left="6480" w:hanging="180"/>
+      </w:pPr>
+    </w:lvl>
+  </w:abstractNum>
+  <w:abstractNum w:abstractNumId="4" w15:restartNumberingAfterBreak="0">
+    <w:nsid w:val="621B6359"/>
+    <w:multiLevelType w:val="hybridMultilevel"/>
+    <w:tmpl w:val="EE443FFC"/>
+    <w:lvl w:ilvl="0" w:tplc="E806B986">
+      <w:start w:val="1"/>
+      <w:numFmt w:val="lowerLetter"/>
+      <w:lvlText w:val="%1."/>
+      <w:lvlJc w:val="left"/>
+      <w:pPr>
+        <w:ind w:left="1440" w:hanging="360"/>
+      </w:pPr>
+      <w:rPr>
+        <w:rFonts w:hint="default"/>
+      </w:rPr>
+    </w:lvl>
+    <w:lvl w:ilvl="1" w:tplc="04090019">
+      <w:start w:val="1"/>
+      <w:numFmt w:val="lowerLetter"/>
+      <w:lvlText w:val="%2."/>
+      <w:lvlJc w:val="left"/>
+      <w:pPr>
+        <w:ind w:left="2160" w:hanging="360"/>
+      </w:pPr>
+    </w:lvl>
+    <w:lvl w:ilvl="2" w:tplc="0409001B">
+      <w:start w:val="1"/>
+      <w:numFmt w:val="lowerRoman"/>
+      <w:lvlText w:val="%3."/>
+      <w:lvlJc w:val="right"/>
+      <w:pPr>
+        <w:ind w:left="2880" w:hanging="180"/>
+      </w:pPr>
+    </w:lvl>
+    <w:lvl w:ilvl="3" w:tplc="0409000F" w:tentative="1">
+      <w:start w:val="1"/>
+      <w:numFmt w:val="decimal"/>
+      <w:lvlText w:val="%4."/>
+      <w:lvlJc w:val="left"/>
+      <w:pPr>
+        <w:ind w:left="3600" w:hanging="360"/>
+      </w:pPr>
+    </w:lvl>
+    <w:lvl w:ilvl="4" w:tplc="04090019" w:tentative="1">
+      <w:start w:val="1"/>
+      <w:numFmt w:val="lowerLetter"/>
+      <w:lvlText w:val="%5."/>
+      <w:lvlJc w:val="left"/>
+      <w:pPr>
+        <w:ind w:left="4320" w:hanging="360"/>
+      </w:pPr>
+    </w:lvl>
+    <w:lvl w:ilvl="5" w:tplc="0409001B" w:tentative="1">
+      <w:start w:val="1"/>
+      <w:numFmt w:val="lowerRoman"/>
+      <w:lvlText w:val="%6."/>
+      <w:lvlJc w:val="right"/>
+      <w:pPr>
+        <w:ind w:left="5040" w:hanging="180"/>
+      </w:pPr>
+    </w:lvl>
+    <w:lvl w:ilvl="6" w:tplc="0409000F" w:tentative="1">
+      <w:start w:val="1"/>
+      <w:numFmt w:val="decimal"/>
+      <w:lvlText w:val="%7."/>
+      <w:lvlJc w:val="left"/>
+      <w:pPr>
+        <w:ind w:left="5760" w:hanging="360"/>
+      </w:pPr>
+    </w:lvl>
+    <w:lvl w:ilvl="7" w:tplc="04090019" w:tentative="1">
+      <w:start w:val="1"/>
+      <w:numFmt w:val="lowerLetter"/>
+      <w:lvlText w:val="%8."/>
+      <w:lvlJc w:val="left"/>
+      <w:pPr>
+        <w:ind w:left="6480" w:hanging="360"/>
+      </w:pPr>
+    </w:lvl>
+    <w:lvl w:ilvl="8" w:tplc="0409001B" w:tentative="1">
+      <w:start w:val="1"/>
+      <w:numFmt w:val="lowerRoman"/>
+      <w:lvlText w:val="%9."/>
+      <w:lvlJc w:val="right"/>
+      <w:pPr>
+        <w:ind w:left="7200" w:hanging="180"/>
+      </w:pPr>
+    </w:lvl>
+  </w:abstractNum>
+  <w:abstractNum w:abstractNumId="5" w15:restartNumberingAfterBreak="0">
     <w:nsid w:val="633F2BC3"/>
     <w:multiLevelType w:val="hybridMultilevel"/>
     <w:tmpl w:val="DD16391A"/>
@@ -3463,7 +4902,7 @@
       </w:pPr>
     </w:lvl>
   </w:abstractNum>
-  <w:abstractNum w:abstractNumId="3" w15:restartNumberingAfterBreak="0">
+  <w:abstractNum w:abstractNumId="6" w15:restartNumberingAfterBreak="0">
     <w:nsid w:val="70B2242D"/>
     <w:multiLevelType w:val="hybridMultilevel"/>
     <w:tmpl w:val="9E0016E0"/>
@@ -3552,17 +4991,210 @@
       </w:pPr>
     </w:lvl>
   </w:abstractNum>
+  <w:abstractNum w:abstractNumId="7" w15:restartNumberingAfterBreak="0">
+    <w:nsid w:val="7333308A"/>
+    <w:multiLevelType w:val="hybridMultilevel"/>
+    <w:tmpl w:val="FAA6503A"/>
+    <w:lvl w:ilvl="0" w:tplc="04090011">
+      <w:start w:val="1"/>
+      <w:numFmt w:val="decimal"/>
+      <w:lvlText w:val="%1)"/>
+      <w:lvlJc w:val="left"/>
+      <w:pPr>
+        <w:ind w:left="720" w:hanging="360"/>
+      </w:pPr>
+      <w:rPr>
+        <w:rFonts w:hint="default"/>
+      </w:rPr>
+    </w:lvl>
+    <w:lvl w:ilvl="1" w:tplc="04090019">
+      <w:start w:val="1"/>
+      <w:numFmt w:val="lowerLetter"/>
+      <w:lvlText w:val="%2."/>
+      <w:lvlJc w:val="left"/>
+      <w:pPr>
+        <w:ind w:left="1440" w:hanging="360"/>
+      </w:pPr>
+    </w:lvl>
+    <w:lvl w:ilvl="2" w:tplc="0409001B">
+      <w:start w:val="1"/>
+      <w:numFmt w:val="lowerRoman"/>
+      <w:lvlText w:val="%3."/>
+      <w:lvlJc w:val="right"/>
+      <w:pPr>
+        <w:ind w:left="2160" w:hanging="180"/>
+      </w:pPr>
+    </w:lvl>
+    <w:lvl w:ilvl="3" w:tplc="0409000F">
+      <w:start w:val="1"/>
+      <w:numFmt w:val="decimal"/>
+      <w:lvlText w:val="%4."/>
+      <w:lvlJc w:val="left"/>
+      <w:pPr>
+        <w:ind w:left="2880" w:hanging="360"/>
+      </w:pPr>
+    </w:lvl>
+    <w:lvl w:ilvl="4" w:tplc="04090019" w:tentative="1">
+      <w:start w:val="1"/>
+      <w:numFmt w:val="lowerLetter"/>
+      <w:lvlText w:val="%5."/>
+      <w:lvlJc w:val="left"/>
+      <w:pPr>
+        <w:ind w:left="3600" w:hanging="360"/>
+      </w:pPr>
+    </w:lvl>
+    <w:lvl w:ilvl="5" w:tplc="0409001B" w:tentative="1">
+      <w:start w:val="1"/>
+      <w:numFmt w:val="lowerRoman"/>
+      <w:lvlText w:val="%6."/>
+      <w:lvlJc w:val="right"/>
+      <w:pPr>
+        <w:ind w:left="4320" w:hanging="180"/>
+      </w:pPr>
+    </w:lvl>
+    <w:lvl w:ilvl="6" w:tplc="0409000F" w:tentative="1">
+      <w:start w:val="1"/>
+      <w:numFmt w:val="decimal"/>
+      <w:lvlText w:val="%7."/>
+      <w:lvlJc w:val="left"/>
+      <w:pPr>
+        <w:ind w:left="5040" w:hanging="360"/>
+      </w:pPr>
+    </w:lvl>
+    <w:lvl w:ilvl="7" w:tplc="04090019" w:tentative="1">
+      <w:start w:val="1"/>
+      <w:numFmt w:val="lowerLetter"/>
+      <w:lvlText w:val="%8."/>
+      <w:lvlJc w:val="left"/>
+      <w:pPr>
+        <w:ind w:left="5760" w:hanging="360"/>
+      </w:pPr>
+    </w:lvl>
+    <w:lvl w:ilvl="8" w:tplc="0409001B" w:tentative="1">
+      <w:start w:val="1"/>
+      <w:numFmt w:val="lowerRoman"/>
+      <w:lvlText w:val="%9."/>
+      <w:lvlJc w:val="right"/>
+      <w:pPr>
+        <w:ind w:left="6480" w:hanging="180"/>
+      </w:pPr>
+    </w:lvl>
+  </w:abstractNum>
+  <w:abstractNum w:abstractNumId="8" w15:restartNumberingAfterBreak="0">
+    <w:nsid w:val="73E1499C"/>
+    <w:multiLevelType w:val="hybridMultilevel"/>
+    <w:tmpl w:val="41F4BA7A"/>
+    <w:lvl w:ilvl="0" w:tplc="04090011">
+      <w:start w:val="1"/>
+      <w:numFmt w:val="decimal"/>
+      <w:lvlText w:val="%1)"/>
+      <w:lvlJc w:val="left"/>
+      <w:pPr>
+        <w:ind w:left="720" w:hanging="360"/>
+      </w:pPr>
+      <w:rPr>
+        <w:rFonts w:hint="default"/>
+      </w:rPr>
+    </w:lvl>
+    <w:lvl w:ilvl="1" w:tplc="04090019" w:tentative="1">
+      <w:start w:val="1"/>
+      <w:numFmt w:val="lowerLetter"/>
+      <w:lvlText w:val="%2."/>
+      <w:lvlJc w:val="left"/>
+      <w:pPr>
+        <w:ind w:left="1440" w:hanging="360"/>
+      </w:pPr>
+    </w:lvl>
+    <w:lvl w:ilvl="2" w:tplc="0409001B" w:tentative="1">
+      <w:start w:val="1"/>
+      <w:numFmt w:val="lowerRoman"/>
+      <w:lvlText w:val="%3."/>
+      <w:lvlJc w:val="right"/>
+      <w:pPr>
+        <w:ind w:left="2160" w:hanging="180"/>
+      </w:pPr>
+    </w:lvl>
+    <w:lvl w:ilvl="3" w:tplc="0409000F" w:tentative="1">
+      <w:start w:val="1"/>
+      <w:numFmt w:val="decimal"/>
+      <w:lvlText w:val="%4."/>
+      <w:lvlJc w:val="left"/>
+      <w:pPr>
+        <w:ind w:left="2880" w:hanging="360"/>
+      </w:pPr>
+    </w:lvl>
+    <w:lvl w:ilvl="4" w:tplc="04090019" w:tentative="1">
+      <w:start w:val="1"/>
+      <w:numFmt w:val="lowerLetter"/>
+      <w:lvlText w:val="%5."/>
+      <w:lvlJc w:val="left"/>
+      <w:pPr>
+        <w:ind w:left="3600" w:hanging="360"/>
+      </w:pPr>
+    </w:lvl>
+    <w:lvl w:ilvl="5" w:tplc="0409001B" w:tentative="1">
+      <w:start w:val="1"/>
+      <w:numFmt w:val="lowerRoman"/>
+      <w:lvlText w:val="%6."/>
+      <w:lvlJc w:val="right"/>
+      <w:pPr>
+        <w:ind w:left="4320" w:hanging="180"/>
+      </w:pPr>
+    </w:lvl>
+    <w:lvl w:ilvl="6" w:tplc="0409000F" w:tentative="1">
+      <w:start w:val="1"/>
+      <w:numFmt w:val="decimal"/>
+      <w:lvlText w:val="%7."/>
+      <w:lvlJc w:val="left"/>
+      <w:pPr>
+        <w:ind w:left="5040" w:hanging="360"/>
+      </w:pPr>
+    </w:lvl>
+    <w:lvl w:ilvl="7" w:tplc="04090019" w:tentative="1">
+      <w:start w:val="1"/>
+      <w:numFmt w:val="lowerLetter"/>
+      <w:lvlText w:val="%8."/>
+      <w:lvlJc w:val="left"/>
+      <w:pPr>
+        <w:ind w:left="5760" w:hanging="360"/>
+      </w:pPr>
+    </w:lvl>
+    <w:lvl w:ilvl="8" w:tplc="0409001B" w:tentative="1">
+      <w:start w:val="1"/>
+      <w:numFmt w:val="lowerRoman"/>
+      <w:lvlText w:val="%9."/>
+      <w:lvlJc w:val="right"/>
+      <w:pPr>
+        <w:ind w:left="6480" w:hanging="180"/>
+      </w:pPr>
+    </w:lvl>
+  </w:abstractNum>
   <w:num w:numId="1">
-    <w:abstractNumId w:val="3"/>
+    <w:abstractNumId w:val="6"/>
   </w:num>
   <w:num w:numId="2">
-    <w:abstractNumId w:val="1"/>
+    <w:abstractNumId w:val="2"/>
   </w:num>
   <w:num w:numId="3">
-    <w:abstractNumId w:val="2"/>
+    <w:abstractNumId w:val="5"/>
   </w:num>
   <w:num w:numId="4">
     <w:abstractNumId w:val="0"/>
+  </w:num>
+  <w:num w:numId="5">
+    <w:abstractNumId w:val="3"/>
+  </w:num>
+  <w:num w:numId="6">
+    <w:abstractNumId w:val="7"/>
+  </w:num>
+  <w:num w:numId="7">
+    <w:abstractNumId w:val="4"/>
+  </w:num>
+  <w:num w:numId="8">
+    <w:abstractNumId w:val="8"/>
+  </w:num>
+  <w:num w:numId="9">
+    <w:abstractNumId w:val="1"/>
   </w:num>
 </w:numbering>
 </file>
@@ -3686,6 +5318,7 @@
     <w:lsdException w:name="HTML Sample" w:semiHidden="1" w:unhideWhenUsed="1"/>
     <w:lsdException w:name="HTML Typewriter" w:semiHidden="1" w:unhideWhenUsed="1"/>
     <w:lsdException w:name="HTML Variable" w:semiHidden="1" w:unhideWhenUsed="1"/>
+    <w:lsdException w:name="Normal Table" w:semiHidden="1" w:unhideWhenUsed="1"/>
     <w:lsdException w:name="annotation subject" w:semiHidden="1" w:unhideWhenUsed="1"/>
     <w:lsdException w:name="No List" w:semiHidden="1" w:unhideWhenUsed="1"/>
     <w:lsdException w:name="Outline List 1" w:semiHidden="1" w:unhideWhenUsed="1"/>
@@ -3732,8 +5365,10 @@
     <w:lsdException w:name="Table Subtle 2" w:semiHidden="1" w:unhideWhenUsed="1"/>
     <w:lsdException w:name="Table Web 1" w:semiHidden="1" w:unhideWhenUsed="1"/>
     <w:lsdException w:name="Table Web 2" w:semiHidden="1" w:unhideWhenUsed="1"/>
+    <w:lsdException w:name="Table Web 3" w:semiHidden="1" w:unhideWhenUsed="1"/>
     <w:lsdException w:name="Balloon Text" w:semiHidden="1" w:unhideWhenUsed="1"/>
     <w:lsdException w:name="Table Grid" w:uiPriority="39"/>
+    <w:lsdException w:name="Table Theme" w:semiHidden="1" w:unhideWhenUsed="1"/>
     <w:lsdException w:name="Placeholder Text" w:semiHidden="1"/>
     <w:lsdException w:name="No Spacing" w:uiPriority="1" w:qFormat="1"/>
     <w:lsdException w:name="Light Shading" w:uiPriority="60"/>

</xml_diff>